<commit_message>
Fixed a threading issue during parsing
</commit_message>
<xml_diff>
--- a/QscQsys/SIMPL/Qsys Core Help File.docx
+++ b/QscQsys/SIMPL/Qsys Core Help File.docx
@@ -118,6 +118,7 @@
                 <w:szCs w:val="24"/>
               </w:rPr>
             </w:pPr>
+            <w:proofErr w:type="spellStart"/>
             <w:r>
               <w:rPr>
                 <w:rFonts w:ascii="Verdana" w:hAnsi="Verdana"/>
@@ -125,7 +126,17 @@
                 <w:sz w:val="15"/>
                 <w:szCs w:val="24"/>
               </w:rPr>
-              <w:t>Qsys Core</w:t>
+              <w:t>Qsys</w:t>
+            </w:r>
+            <w:proofErr w:type="spellEnd"/>
+            <w:r>
+              <w:rPr>
+                <w:rFonts w:ascii="Verdana" w:hAnsi="Verdana"/>
+                <w:color w:val="000000"/>
+                <w:sz w:val="15"/>
+                <w:szCs w:val="24"/>
+              </w:rPr>
+              <w:t xml:space="preserve"> Core</w:t>
             </w:r>
           </w:p>
         </w:tc>
@@ -182,6 +193,7 @@
                 <w:szCs w:val="24"/>
               </w:rPr>
             </w:pPr>
+            <w:proofErr w:type="spellStart"/>
             <w:r>
               <w:rPr>
                 <w:rFonts w:ascii="Verdana" w:hAnsi="Verdana"/>
@@ -191,6 +203,7 @@
               </w:rPr>
               <w:t>Qsys</w:t>
             </w:r>
+            <w:proofErr w:type="spellEnd"/>
           </w:p>
         </w:tc>
       </w:tr>
@@ -269,16 +282,7 @@
                 <w:sz w:val="15"/>
                 <w:szCs w:val="24"/>
               </w:rPr>
-              <w:t>1</w:t>
-            </w:r>
-            <w:r>
-              <w:rPr>
-                <w:rFonts w:ascii="Verdana" w:hAnsi="Verdana"/>
-                <w:color w:val="000000"/>
-                <w:sz w:val="15"/>
-                <w:szCs w:val="24"/>
-              </w:rPr>
-              <w:t>.0</w:t>
+              <w:t>3.1</w:t>
             </w:r>
           </w:p>
         </w:tc>
@@ -857,7 +861,87 @@
                 <w:sz w:val="16"/>
                 <w:szCs w:val="24"/>
               </w:rPr>
-              <w:t xml:space="preserve"> Pulse this after DeploymentHost, TestingHost, DeploymentMode, and UseExternalConnection have been set to their desired states.</w:t>
+              <w:t xml:space="preserve"> Pulse this after </w:t>
+            </w:r>
+            <w:proofErr w:type="spellStart"/>
+            <w:r>
+              <w:rPr>
+                <w:rFonts w:ascii="Arial" w:hAnsi="Arial" w:cs="Arial"/>
+                <w:color w:val="000000"/>
+                <w:sz w:val="16"/>
+                <w:szCs w:val="24"/>
+              </w:rPr>
+              <w:t>DeploymentHost</w:t>
+            </w:r>
+            <w:proofErr w:type="spellEnd"/>
+            <w:r>
+              <w:rPr>
+                <w:rFonts w:ascii="Arial" w:hAnsi="Arial" w:cs="Arial"/>
+                <w:color w:val="000000"/>
+                <w:sz w:val="16"/>
+                <w:szCs w:val="24"/>
+              </w:rPr>
+              <w:t xml:space="preserve">, </w:t>
+            </w:r>
+            <w:proofErr w:type="spellStart"/>
+            <w:r>
+              <w:rPr>
+                <w:rFonts w:ascii="Arial" w:hAnsi="Arial" w:cs="Arial"/>
+                <w:color w:val="000000"/>
+                <w:sz w:val="16"/>
+                <w:szCs w:val="24"/>
+              </w:rPr>
+              <w:t>TestingHost</w:t>
+            </w:r>
+            <w:proofErr w:type="spellEnd"/>
+            <w:r>
+              <w:rPr>
+                <w:rFonts w:ascii="Arial" w:hAnsi="Arial" w:cs="Arial"/>
+                <w:color w:val="000000"/>
+                <w:sz w:val="16"/>
+                <w:szCs w:val="24"/>
+              </w:rPr>
+              <w:t xml:space="preserve">, </w:t>
+            </w:r>
+            <w:proofErr w:type="spellStart"/>
+            <w:r>
+              <w:rPr>
+                <w:rFonts w:ascii="Arial" w:hAnsi="Arial" w:cs="Arial"/>
+                <w:color w:val="000000"/>
+                <w:sz w:val="16"/>
+                <w:szCs w:val="24"/>
+              </w:rPr>
+              <w:t>DeploymentMode</w:t>
+            </w:r>
+            <w:proofErr w:type="spellEnd"/>
+            <w:r>
+              <w:rPr>
+                <w:rFonts w:ascii="Arial" w:hAnsi="Arial" w:cs="Arial"/>
+                <w:color w:val="000000"/>
+                <w:sz w:val="16"/>
+                <w:szCs w:val="24"/>
+              </w:rPr>
+              <w:t xml:space="preserve">, and </w:t>
+            </w:r>
+            <w:proofErr w:type="spellStart"/>
+            <w:r>
+              <w:rPr>
+                <w:rFonts w:ascii="Arial" w:hAnsi="Arial" w:cs="Arial"/>
+                <w:color w:val="000000"/>
+                <w:sz w:val="16"/>
+                <w:szCs w:val="24"/>
+              </w:rPr>
+              <w:t>UseExternalConnection</w:t>
+            </w:r>
+            <w:proofErr w:type="spellEnd"/>
+            <w:r>
+              <w:rPr>
+                <w:rFonts w:ascii="Arial" w:hAnsi="Arial" w:cs="Arial"/>
+                <w:color w:val="000000"/>
+                <w:sz w:val="16"/>
+                <w:szCs w:val="24"/>
+              </w:rPr>
+              <w:t xml:space="preserve"> have been set to their desired states.</w:t>
             </w:r>
           </w:p>
         </w:tc>
@@ -880,6 +964,7 @@
                 <w:szCs w:val="16"/>
               </w:rPr>
             </w:pPr>
+            <w:proofErr w:type="spellStart"/>
             <w:r>
               <w:rPr>
                 <w:rFonts w:ascii="Arial" w:hAnsi="Arial" w:cs="Arial"/>
@@ -890,6 +975,7 @@
               </w:rPr>
               <w:t>DeploymentHost</w:t>
             </w:r>
+            <w:proofErr w:type="spellEnd"/>
           </w:p>
         </w:tc>
         <w:tc>
@@ -939,7 +1025,27 @@
                 <w:sz w:val="16"/>
                 <w:szCs w:val="24"/>
               </w:rPr>
-              <w:t xml:space="preserve">IP Address or Hostname of the Q-SYS Core to connect to for Deployment. This value will be used when DeploymentMode is </w:t>
+              <w:t xml:space="preserve">IP Address or Hostname of the Q-SYS Core to connect to for Deployment. This value will be used when </w:t>
+            </w:r>
+            <w:proofErr w:type="spellStart"/>
+            <w:r>
+              <w:rPr>
+                <w:rFonts w:ascii="Arial" w:hAnsi="Arial" w:cs="Arial"/>
+                <w:color w:val="000000"/>
+                <w:sz w:val="16"/>
+                <w:szCs w:val="24"/>
+              </w:rPr>
+              <w:t>DeploymentMode</w:t>
+            </w:r>
+            <w:proofErr w:type="spellEnd"/>
+            <w:r>
+              <w:rPr>
+                <w:rFonts w:ascii="Arial" w:hAnsi="Arial" w:cs="Arial"/>
+                <w:color w:val="000000"/>
+                <w:sz w:val="16"/>
+                <w:szCs w:val="24"/>
+              </w:rPr>
+              <w:t xml:space="preserve"> is </w:t>
             </w:r>
             <w:r>
               <w:rPr>
@@ -988,7 +1094,29 @@
                 <w:sz w:val="16"/>
                 <w:szCs w:val="16"/>
               </w:rPr>
-              <w:t>[TestingHost]</w:t>
+              <w:t>[</w:t>
+            </w:r>
+            <w:proofErr w:type="spellStart"/>
+            <w:r>
+              <w:rPr>
+                <w:rFonts w:ascii="Arial" w:hAnsi="Arial" w:cs="Arial"/>
+                <w:b/>
+                <w:bCs/>
+                <w:sz w:val="16"/>
+                <w:szCs w:val="16"/>
+              </w:rPr>
+              <w:t>TestingHost</w:t>
+            </w:r>
+            <w:proofErr w:type="spellEnd"/>
+            <w:r>
+              <w:rPr>
+                <w:rFonts w:ascii="Arial" w:hAnsi="Arial" w:cs="Arial"/>
+                <w:b/>
+                <w:bCs/>
+                <w:sz w:val="16"/>
+                <w:szCs w:val="16"/>
+              </w:rPr>
+              <w:t>]</w:t>
             </w:r>
           </w:p>
         </w:tc>
@@ -1039,7 +1167,27 @@
                 <w:sz w:val="16"/>
                 <w:szCs w:val="24"/>
               </w:rPr>
-              <w:t xml:space="preserve">IP Address or Hostname of the Q-SYS Core to connect to for Testing. This value will be used when DeploymentMode is </w:t>
+              <w:t xml:space="preserve">IP Address or Hostname of the Q-SYS Core to connect to for Testing. This value will be used when </w:t>
+            </w:r>
+            <w:proofErr w:type="spellStart"/>
+            <w:r>
+              <w:rPr>
+                <w:rFonts w:ascii="Arial" w:hAnsi="Arial" w:cs="Arial"/>
+                <w:color w:val="000000"/>
+                <w:sz w:val="16"/>
+                <w:szCs w:val="24"/>
+              </w:rPr>
+              <w:t>DeploymentMode</w:t>
+            </w:r>
+            <w:proofErr w:type="spellEnd"/>
+            <w:r>
+              <w:rPr>
+                <w:rFonts w:ascii="Arial" w:hAnsi="Arial" w:cs="Arial"/>
+                <w:color w:val="000000"/>
+                <w:sz w:val="16"/>
+                <w:szCs w:val="24"/>
+              </w:rPr>
+              <w:t xml:space="preserve"> is </w:t>
             </w:r>
             <w:r>
               <w:rPr>
@@ -1080,6 +1228,7 @@
                 <w:szCs w:val="16"/>
               </w:rPr>
             </w:pPr>
+            <w:proofErr w:type="spellStart"/>
             <w:r>
               <w:rPr>
                 <w:rFonts w:ascii="Arial" w:hAnsi="Arial" w:cs="Arial"/>
@@ -1090,6 +1239,7 @@
               </w:rPr>
               <w:t>DeploymentMode</w:t>
             </w:r>
+            <w:proofErr w:type="spellEnd"/>
           </w:p>
           <w:p>
             <w:pPr>
@@ -1149,7 +1299,27 @@
                 <w:sz w:val="16"/>
                 <w:szCs w:val="24"/>
               </w:rPr>
-              <w:t xml:space="preserve">Specifies whether to use DeploymentHost or Testing Host. </w:t>
+              <w:t xml:space="preserve">Specifies whether to use </w:t>
+            </w:r>
+            <w:proofErr w:type="spellStart"/>
+            <w:r>
+              <w:rPr>
+                <w:rFonts w:ascii="Arial" w:hAnsi="Arial" w:cs="Arial"/>
+                <w:color w:val="000000"/>
+                <w:sz w:val="16"/>
+                <w:szCs w:val="24"/>
+              </w:rPr>
+              <w:t>DeploymentHost</w:t>
+            </w:r>
+            <w:proofErr w:type="spellEnd"/>
+            <w:r>
+              <w:rPr>
+                <w:rFonts w:ascii="Arial" w:hAnsi="Arial" w:cs="Arial"/>
+                <w:color w:val="000000"/>
+                <w:sz w:val="16"/>
+                <w:szCs w:val="24"/>
+              </w:rPr>
+              <w:t xml:space="preserve"> or Testing Host. </w:t>
             </w:r>
           </w:p>
           <w:p>
@@ -1178,8 +1348,19 @@
                 <w:sz w:val="16"/>
                 <w:szCs w:val="24"/>
               </w:rPr>
-              <w:t>: DeploymentHost</w:t>
-            </w:r>
+              <w:t xml:space="preserve">: </w:t>
+            </w:r>
+            <w:proofErr w:type="spellStart"/>
+            <w:r>
+              <w:rPr>
+                <w:rFonts w:ascii="Arial" w:hAnsi="Arial" w:cs="Arial"/>
+                <w:color w:val="000000"/>
+                <w:sz w:val="16"/>
+                <w:szCs w:val="24"/>
+              </w:rPr>
+              <w:t>DeploymentHost</w:t>
+            </w:r>
+            <w:proofErr w:type="spellEnd"/>
           </w:p>
           <w:p>
             <w:pPr>
@@ -1207,8 +1388,19 @@
                 <w:sz w:val="16"/>
                 <w:szCs w:val="24"/>
               </w:rPr>
-              <w:t>: TestingHost</w:t>
-            </w:r>
+              <w:t xml:space="preserve">: </w:t>
+            </w:r>
+            <w:proofErr w:type="spellStart"/>
+            <w:r>
+              <w:rPr>
+                <w:rFonts w:ascii="Arial" w:hAnsi="Arial" w:cs="Arial"/>
+                <w:color w:val="000000"/>
+                <w:sz w:val="16"/>
+                <w:szCs w:val="24"/>
+              </w:rPr>
+              <w:t>TestingHost</w:t>
+            </w:r>
+            <w:proofErr w:type="spellEnd"/>
           </w:p>
         </w:tc>
       </w:tr>
@@ -1464,7 +1656,29 @@
                 <w:sz w:val="16"/>
                 <w:szCs w:val="16"/>
               </w:rPr>
-              <w:t>[UseExternalConnection]</w:t>
+              <w:t>[</w:t>
+            </w:r>
+            <w:proofErr w:type="spellStart"/>
+            <w:r>
+              <w:rPr>
+                <w:rFonts w:ascii="Arial" w:hAnsi="Arial" w:cs="Arial"/>
+                <w:b/>
+                <w:bCs/>
+                <w:sz w:val="16"/>
+                <w:szCs w:val="16"/>
+              </w:rPr>
+              <w:t>UseExternalConnection</w:t>
+            </w:r>
+            <w:proofErr w:type="spellEnd"/>
+            <w:r>
+              <w:rPr>
+                <w:rFonts w:ascii="Arial" w:hAnsi="Arial" w:cs="Arial"/>
+                <w:b/>
+                <w:bCs/>
+                <w:sz w:val="16"/>
+                <w:szCs w:val="16"/>
+              </w:rPr>
+              <w:t>]</w:t>
             </w:r>
           </w:p>
         </w:tc>
@@ -1549,7 +1763,29 @@
                 <w:sz w:val="16"/>
                 <w:szCs w:val="16"/>
               </w:rPr>
-              <w:t>[ExternalConnectionRx]</w:t>
+              <w:t>[</w:t>
+            </w:r>
+            <w:proofErr w:type="spellStart"/>
+            <w:r>
+              <w:rPr>
+                <w:rFonts w:ascii="Arial" w:hAnsi="Arial" w:cs="Arial"/>
+                <w:b/>
+                <w:bCs/>
+                <w:sz w:val="16"/>
+                <w:szCs w:val="16"/>
+              </w:rPr>
+              <w:t>ExternalConnectionRx</w:t>
+            </w:r>
+            <w:proofErr w:type="spellEnd"/>
+            <w:r>
+              <w:rPr>
+                <w:rFonts w:ascii="Arial" w:hAnsi="Arial" w:cs="Arial"/>
+                <w:b/>
+                <w:bCs/>
+                <w:sz w:val="16"/>
+                <w:szCs w:val="16"/>
+              </w:rPr>
+              <w:t>]</w:t>
             </w:r>
           </w:p>
         </w:tc>
@@ -1716,6 +1952,7 @@
               </w:rPr>
               <w:t>[</w:t>
             </w:r>
+            <w:proofErr w:type="spellStart"/>
             <w:r>
               <w:rPr>
                 <w:rFonts w:ascii="Arial" w:hAnsi="Arial" w:cs="Arial"/>
@@ -1726,6 +1963,7 @@
               </w:rPr>
               <w:t>IsInitialized</w:t>
             </w:r>
+            <w:proofErr w:type="spellEnd"/>
             <w:r>
               <w:rPr>
                 <w:rFonts w:ascii="Arial" w:hAnsi="Arial" w:cs="Arial"/>
@@ -1836,7 +2074,29 @@
                 <w:sz w:val="16"/>
                 <w:szCs w:val="16"/>
               </w:rPr>
-              <w:t>[IsConnected]</w:t>
+              <w:t>[</w:t>
+            </w:r>
+            <w:proofErr w:type="spellStart"/>
+            <w:r>
+              <w:rPr>
+                <w:rFonts w:ascii="Arial" w:hAnsi="Arial" w:cs="Arial"/>
+                <w:b/>
+                <w:bCs/>
+                <w:sz w:val="16"/>
+                <w:szCs w:val="16"/>
+              </w:rPr>
+              <w:t>IsConnected</w:t>
+            </w:r>
+            <w:proofErr w:type="spellEnd"/>
+            <w:r>
+              <w:rPr>
+                <w:rFonts w:ascii="Arial" w:hAnsi="Arial" w:cs="Arial"/>
+                <w:b/>
+                <w:bCs/>
+                <w:sz w:val="16"/>
+                <w:szCs w:val="16"/>
+              </w:rPr>
+              <w:t>]</w:t>
             </w:r>
           </w:p>
         </w:tc>
@@ -1921,7 +2181,29 @@
                 <w:sz w:val="16"/>
                 <w:szCs w:val="16"/>
               </w:rPr>
-              <w:t>[IsLoggedIn]</w:t>
+              <w:t>[</w:t>
+            </w:r>
+            <w:proofErr w:type="spellStart"/>
+            <w:r>
+              <w:rPr>
+                <w:rFonts w:ascii="Arial" w:hAnsi="Arial" w:cs="Arial"/>
+                <w:b/>
+                <w:bCs/>
+                <w:sz w:val="16"/>
+                <w:szCs w:val="16"/>
+              </w:rPr>
+              <w:t>IsLoggedIn</w:t>
+            </w:r>
+            <w:proofErr w:type="spellEnd"/>
+            <w:r>
+              <w:rPr>
+                <w:rFonts w:ascii="Arial" w:hAnsi="Arial" w:cs="Arial"/>
+                <w:b/>
+                <w:bCs/>
+                <w:sz w:val="16"/>
+                <w:szCs w:val="16"/>
+              </w:rPr>
+              <w:t>]</w:t>
             </w:r>
           </w:p>
         </w:tc>
@@ -2006,7 +2288,29 @@
                 <w:sz w:val="16"/>
                 <w:szCs w:val="16"/>
               </w:rPr>
-              <w:t>[IsRedundant]</w:t>
+              <w:t>[</w:t>
+            </w:r>
+            <w:proofErr w:type="spellStart"/>
+            <w:r>
+              <w:rPr>
+                <w:rFonts w:ascii="Arial" w:hAnsi="Arial" w:cs="Arial"/>
+                <w:b/>
+                <w:bCs/>
+                <w:sz w:val="16"/>
+                <w:szCs w:val="16"/>
+              </w:rPr>
+              <w:t>IsRedundant</w:t>
+            </w:r>
+            <w:proofErr w:type="spellEnd"/>
+            <w:r>
+              <w:rPr>
+                <w:rFonts w:ascii="Arial" w:hAnsi="Arial" w:cs="Arial"/>
+                <w:b/>
+                <w:bCs/>
+                <w:sz w:val="16"/>
+                <w:szCs w:val="16"/>
+              </w:rPr>
+              <w:t>]</w:t>
             </w:r>
           </w:p>
         </w:tc>
@@ -2088,6 +2392,7 @@
               </w:rPr>
               <w:t>[</w:t>
             </w:r>
+            <w:proofErr w:type="spellStart"/>
             <w:r>
               <w:rPr>
                 <w:rFonts w:ascii="Arial" w:hAnsi="Arial" w:cs="Arial"/>
@@ -2098,6 +2403,7 @@
               </w:rPr>
               <w:t>IsEmulator</w:t>
             </w:r>
+            <w:proofErr w:type="spellEnd"/>
             <w:r>
               <w:rPr>
                 <w:rFonts w:ascii="Arial" w:hAnsi="Arial" w:cs="Arial"/>
@@ -2188,8 +2494,20 @@
                 <w:sz w:val="16"/>
                 <w:szCs w:val="16"/>
               </w:rPr>
-              <w:t>[DesignName</w:t>
-            </w:r>
+              <w:t>[</w:t>
+            </w:r>
+            <w:proofErr w:type="spellStart"/>
+            <w:r>
+              <w:rPr>
+                <w:rFonts w:ascii="Arial" w:hAnsi="Arial" w:cs="Arial"/>
+                <w:b/>
+                <w:bCs/>
+                <w:sz w:val="16"/>
+                <w:szCs w:val="16"/>
+              </w:rPr>
+              <w:t>DesignName</w:t>
+            </w:r>
+            <w:proofErr w:type="spellEnd"/>
             <w:r>
               <w:rPr>
                 <w:rFonts w:ascii="Arial" w:hAnsi="Arial" w:cs="Arial"/>
@@ -2280,7 +2598,29 @@
                 <w:sz w:val="16"/>
                 <w:szCs w:val="16"/>
               </w:rPr>
-              <w:t>[ExternalConnectionTx]</w:t>
+              <w:t>[</w:t>
+            </w:r>
+            <w:proofErr w:type="spellStart"/>
+            <w:r>
+              <w:rPr>
+                <w:rFonts w:ascii="Arial" w:hAnsi="Arial" w:cs="Arial"/>
+                <w:b/>
+                <w:bCs/>
+                <w:sz w:val="16"/>
+                <w:szCs w:val="16"/>
+              </w:rPr>
+              <w:t>ExternalConnectionTx</w:t>
+            </w:r>
+            <w:proofErr w:type="spellEnd"/>
+            <w:r>
+              <w:rPr>
+                <w:rFonts w:ascii="Arial" w:hAnsi="Arial" w:cs="Arial"/>
+                <w:b/>
+                <w:bCs/>
+                <w:sz w:val="16"/>
+                <w:szCs w:val="16"/>
+              </w:rPr>
+              <w:t>]</w:t>
             </w:r>
           </w:p>
         </w:tc>
@@ -2416,6 +2756,7 @@
                 <w:szCs w:val="16"/>
               </w:rPr>
             </w:pPr>
+            <w:proofErr w:type="spellStart"/>
             <w:r>
               <w:rPr>
                 <w:rFonts w:ascii="Arial" w:hAnsi="Arial" w:cs="Arial"/>
@@ -2426,6 +2767,7 @@
               </w:rPr>
               <w:t>CoreID</w:t>
             </w:r>
+            <w:proofErr w:type="spellEnd"/>
           </w:p>
         </w:tc>
         <w:tc>
@@ -2876,8 +3218,19 @@
                 <w:sz w:val="15"/>
                 <w:szCs w:val="24"/>
               </w:rPr>
-              <w:t>: 3 Series Test.smw</w:t>
-            </w:r>
+              <w:t xml:space="preserve">: 3 Series </w:t>
+            </w:r>
+            <w:proofErr w:type="spellStart"/>
+            <w:r>
+              <w:rPr>
+                <w:rFonts w:ascii="Verdana" w:hAnsi="Verdana"/>
+                <w:color w:val="000000"/>
+                <w:sz w:val="15"/>
+                <w:szCs w:val="24"/>
+              </w:rPr>
+              <w:t>Test.smw</w:t>
+            </w:r>
+            <w:proofErr w:type="spellEnd"/>
           </w:p>
           <w:p>
             <w:pPr>
@@ -2941,8 +3294,9 @@
                 <w:sz w:val="15"/>
                 <w:szCs w:val="24"/>
               </w:rPr>
-              <w:t>4 Series Test</w:t>
-            </w:r>
+              <w:t xml:space="preserve">4 Series </w:t>
+            </w:r>
+            <w:proofErr w:type="spellStart"/>
             <w:r>
               <w:rPr>
                 <w:rFonts w:ascii="Verdana" w:hAnsi="Verdana"/>
@@ -2950,8 +3304,18 @@
                 <w:sz w:val="15"/>
                 <w:szCs w:val="24"/>
               </w:rPr>
+              <w:t>Test</w:t>
+            </w:r>
+            <w:r>
+              <w:rPr>
+                <w:rFonts w:ascii="Verdana" w:hAnsi="Verdana"/>
+                <w:color w:val="000000"/>
+                <w:sz w:val="15"/>
+                <w:szCs w:val="24"/>
+              </w:rPr>
               <w:t>.smw</w:t>
             </w:r>
+            <w:proofErr w:type="spellEnd"/>
           </w:p>
         </w:tc>
       </w:tr>

</xml_diff>